<commit_message>
[Doc] Tài liệu cho dự án (chỉnh sửa một số chỗ)
</commit_message>
<xml_diff>
--- a/Bao_Cao_OSS_NHOM_2.docx
+++ b/Bao_Cao_OSS_NHOM_2.docx
@@ -4022,33 +4022,6 @@
         </w:rPr>
         <w:t>feature/&lt;tên-module&gt;</w:t>
       </w:r>
-      <w:r>
-        <w:rPr>
-          <w:rFonts w:ascii="Times New Roman" w:eastAsia="Times New Roman" w:hAnsi="Times New Roman" w:cs="Times New Roman"/>
-          <w:color w:val="1F1F1F"/>
-          <w:sz w:val="24"/>
-          <w:szCs w:val="24"/>
-        </w:rPr>
-        <w:t xml:space="preserve"> hoặc </w:t>
-      </w:r>
-      <w:r>
-        <w:rPr>
-          <w:rFonts w:ascii="Times New Roman" w:eastAsia="Times New Roman" w:hAnsi="Times New Roman" w:cs="Times New Roman"/>
-          <w:color w:val="444746"/>
-          <w:sz w:val="24"/>
-          <w:szCs w:val="24"/>
-        </w:rPr>
-        <w:t>&lt;tên-module&gt;</w:t>
-      </w:r>
-      <w:r>
-        <w:rPr>
-          <w:rFonts w:ascii="Times New Roman" w:eastAsia="Times New Roman" w:hAnsi="Times New Roman" w:cs="Times New Roman"/>
-          <w:color w:val="1F1F1F"/>
-          <w:sz w:val="24"/>
-          <w:szCs w:val="24"/>
-        </w:rPr>
-        <w:t>.</w:t>
-      </w:r>
     </w:p>
     <w:p>
       <w:pPr>
@@ -4184,41 +4157,28 @@
           <w:sz w:val="24"/>
           <w:szCs w:val="24"/>
         </w:rPr>
-        <w:t>: Nhánh sản phẩm ổn định (Production Ready).</w:t>
-      </w:r>
-    </w:p>
-    <w:p>
-      <w:pPr>
-        <w:numPr>
-          <w:ilvl w:val="2"/>
-          <w:numId w:val="11"/>
-        </w:numPr>
-        <w:spacing w:after="0" w:line="240" w:lineRule="auto"/>
-        <w:rPr>
-          <w:rFonts w:ascii="Times New Roman" w:eastAsia="Times New Roman" w:hAnsi="Times New Roman" w:cs="Times New Roman"/>
-          <w:color w:val="1F1F1F"/>
-          <w:sz w:val="24"/>
-          <w:szCs w:val="24"/>
-        </w:rPr>
-      </w:pPr>
-      <w:r>
-        <w:rPr>
-          <w:rFonts w:ascii="Times New Roman" w:eastAsia="Times New Roman" w:hAnsi="Times New Roman" w:cs="Times New Roman"/>
-          <w:color w:val="444746"/>
-          <w:sz w:val="24"/>
-          <w:szCs w:val="24"/>
-        </w:rPr>
-        <w:t>develop</w:t>
-      </w:r>
-      <w:r>
-        <w:rPr>
-          <w:rFonts w:ascii="Times New Roman" w:eastAsia="Times New Roman" w:hAnsi="Times New Roman" w:cs="Times New Roman"/>
-          <w:color w:val="1F1F1F"/>
-          <w:sz w:val="24"/>
-          <w:szCs w:val="24"/>
-        </w:rPr>
-        <w:t>: Nhánh phát triển chung, nơi hợp nhất code của cả nhóm.</w:t>
-      </w:r>
+        <w:t xml:space="preserve">: </w:t>
+      </w:r>
+      <w:r>
+        <w:rPr>
+          <w:rFonts w:ascii="Times New Roman" w:eastAsia="Times New Roman" w:hAnsi="Times New Roman" w:cs="Times New Roman"/>
+          <w:color w:val="1F1F1F"/>
+          <w:sz w:val="24"/>
+          <w:szCs w:val="24"/>
+        </w:rPr>
+        <w:t>Nhánh phát triển chung</w:t>
+      </w:r>
+      <w:r>
+        <w:rPr>
+          <w:rFonts w:ascii="Times New Roman" w:eastAsia="Times New Roman" w:hAnsi="Times New Roman" w:cs="Times New Roman"/>
+          <w:color w:val="1F1F1F"/>
+          <w:sz w:val="24"/>
+          <w:szCs w:val="24"/>
+        </w:rPr>
+        <w:t>, nơi hợp nhất code của cả nhóm</w:t>
+      </w:r>
+      <w:bookmarkStart w:id="0" w:name="_GoBack"/>
+      <w:bookmarkEnd w:id="0"/>
     </w:p>
     <w:p>
       <w:pPr>
@@ -4744,8 +4704,6 @@
         </w:rPr>
         <w:t>.</w:t>
       </w:r>
-      <w:bookmarkStart w:id="0" w:name="_GoBack"/>
-      <w:bookmarkEnd w:id="0"/>
     </w:p>
     <w:p>
       <w:pPr>
@@ -4812,7 +4770,6 @@
           <w:sz w:val="24"/>
           <w:szCs w:val="24"/>
         </w:rPr>
-        <w:lastRenderedPageBreak/>
         <w:t>1. Các vai trò trong hệ thống quản lý bug:</w:t>
       </w:r>
     </w:p>
@@ -4839,6 +4796,7 @@
           <w:sz w:val="24"/>
           <w:szCs w:val="24"/>
         </w:rPr>
+        <w:lastRenderedPageBreak/>
         <w:t>Reporter (Người báo lỗi):</w:t>
       </w:r>
       <w:r>

</xml_diff>